<commit_message>
Update soluction by @saboya
</commit_message>
<xml_diff>
--- a/examples_workflow/contracts/20231016_1.docx.docx
+++ b/examples_workflow/contracts/20231016_1.docx.docx
@@ -312,7 +312,7 @@
           <w:szCs w:val="23"/>
           <w:rtl w:val="0"/>
         </w:rPr>
-        <w:t xml:space="preserve">1111111111111</w:t>
+        <w:t xml:space="preserve">12</w:t>
       </w:r>
       <w:r>
         <w:rPr>
@@ -339,7 +339,7 @@
           <w:szCs w:val="23"/>
           <w:rtl w:val="0"/>
         </w:rPr>
-        <w:t xml:space="preserve">11</w:t>
+        <w:t xml:space="preserve">1</w:t>
       </w:r>
       <w:r>
         <w:rPr>
@@ -392,7 +392,7 @@
           <w:szCs w:val="23"/>
           <w:rtl w:val="0"/>
         </w:rPr>
-        <w:t xml:space="preserve">11111111111111111</w:t>
+        <w:t xml:space="preserve">111111111</w:t>
       </w:r>
       <w:r>
         <w:rPr>
@@ -446,7 +446,7 @@
           <w:szCs w:val="23"/>
           <w:rtl w:val="0"/>
         </w:rPr>
-        <w:t xml:space="preserve">1111111111111</w:t>
+        <w:t xml:space="preserve">111111</w:t>
       </w:r>
       <w:r>
         <w:rPr>
@@ -473,7 +473,7 @@
           <w:szCs w:val="23"/>
           <w:rtl w:val="0"/>
         </w:rPr>
-        <w:t xml:space="preserve"> 11111111</w:t>
+        <w:t xml:space="preserve"> 1</w:t>
       </w:r>
       <w:r>
         <w:rPr>
@@ -490,7 +490,7 @@
           <w:vertAlign w:val="baseline"/>
           <w:rtl w:val="0"/>
         </w:rPr>
-        <w:t xml:space="preserve">, 1111, 111</w:t>
+        <w:t xml:space="preserve">, 1, 1</w:t>
       </w:r>
       <w:r>
         <w:rPr>
@@ -517,7 +517,7 @@
           <w:szCs w:val="23"/>
           <w:rtl w:val="0"/>
         </w:rPr>
-        <w:t xml:space="preserve">Rio de Janeiro</w:t>
+        <w:t xml:space="preserve">111</w:t>
       </w:r>
       <w:r>
         <w:rPr>
@@ -534,7 +534,7 @@
           <w:vertAlign w:val="baseline"/>
           <w:rtl w:val="0"/>
         </w:rPr>
-        <w:t xml:space="preserve">, Rio de Janeiro</w:t>
+        <w:t xml:space="preserve">, 1</w:t>
       </w:r>
       <w:r>
         <w:rPr>
@@ -561,7 +561,7 @@
           <w:szCs w:val="23"/>
           <w:rtl w:val="0"/>
         </w:rPr>
-        <w:t xml:space="preserve">1@rf.co</w:t>
+        <w:t xml:space="preserve">1@11.com</w:t>
       </w:r>
       <w:r>
         <w:rPr>
@@ -920,7 +920,7 @@
                 <w:szCs w:val="23"/>
                 <w:rtl w:val="0"/>
               </w:rPr>
-              <w:t xml:space="preserve">09/03/2025</w:t>
+              <w:t xml:space="preserve">1</w:t>
             </w:r>
           </w:p>
           <w:p>
@@ -1102,7 +1102,7 @@
                 <w:szCs w:val="23"/>
                 <w:rtl w:val="0"/>
               </w:rPr>
-              <w:t xml:space="preserve">A Abstra se obriga a pagar ao Contratado remuneração mensal no valor bruto de R$11(preencher), sujeito a retenções na fonte, após cada mês de trabalho, sendo facultado à Abstra realizar o primeiro e o último pagamentos de maneira proporcional à quantidade de dias trabalhados no dia de cada um destes pagamentos.</w:t>
+              <w:t xml:space="preserve">A Abstra se obriga a pagar ao Contratado remuneração mensal no valor bruto de R$1(preencher), sujeito a retenções na fonte, após cada mês de trabalho, sendo facultado à Abstra realizar o primeiro e o último pagamentos de maneira proporcional à quantidade de dias trabalhados no dia de cada um destes pagamentos.</w:t>
             </w:r>
           </w:p>
           <w:p>
@@ -1188,7 +1188,7 @@
                 <w:szCs w:val="23"/>
                 <w:rtl w:val="0"/>
               </w:rPr>
-              <w:t xml:space="preserve">Conta corrente: 11</w:t>
+              <w:t xml:space="preserve">Conta corrente: 1</w:t>
             </w:r>
           </w:p>
           <w:p>
@@ -1289,7 +1289,7 @@
                 <w:szCs w:val="23"/>
                 <w:rtl w:val="0"/>
               </w:rPr>
-              <w:t xml:space="preserve">O Contratado deverá trabalhar de forma Presencial, devendo cumprir com as demandas de serviços conforme orientado por seus superiores, observada a hierarquia organizacional da Abstra</w:t>
+              <w:t xml:space="preserve">O Contratado deverá trabalhar de forma 1, devendo cumprir com as demandas de serviços conforme orientado por seus superiores, observada a hierarquia organizacional da Abstra</w:t>
             </w:r>
             <w:r>
               <w:rPr>
@@ -2712,7 +2712,7 @@
           <w:szCs w:val="23"/>
           <w:rtl w:val="0"/>
         </w:rPr>
-        <w:t xml:space="preserve">Rio de Janeiro, 07/02/2025.</w:t>
+        <w:t xml:space="preserve">Rio de Janeiro, 1.</w:t>
       </w:r>
     </w:p>
     <w:p>

</xml_diff>